<commit_message>
Acrescentando pesquisa sobre diferentes navegadores
</commit_message>
<xml_diff>
--- a/resumo html.docx
+++ b/resumo html.docx
@@ -262,15 +262,7 @@
           <w:sz w:val="24"/>
           <w:szCs w:val="24"/>
         </w:rPr>
-        <w:t xml:space="preserve">&lt;p&gt; abertura da Tag parágrafo, texto a ser exibido, &lt;/P&gt; fechamento do </w:t>
-      </w:r>
-      <w:r>
-        <w:rPr>
-          <w:rFonts w:ascii="Arial" w:hAnsi="Arial" w:cs="Arial"/>
-          <w:sz w:val="24"/>
-          <w:szCs w:val="24"/>
-        </w:rPr>
-        <w:t>parágrafo</w:t>
+        <w:t>&lt;p&gt; abertura da Tag parágrafo, texto a ser exibido, &lt;/P&gt; fechamento do parágrafo</w:t>
       </w:r>
     </w:p>
     <w:p>
@@ -366,50 +358,37 @@
           <w:rFonts w:ascii="Arial" w:hAnsi="Arial" w:cs="Arial"/>
           <w:sz w:val="24"/>
           <w:szCs w:val="24"/>
-        </w:rPr>
-      </w:pPr>
-      <w:r>
-        <w:rPr>
-          <w:rFonts w:ascii="Arial" w:hAnsi="Arial" w:cs="Arial"/>
-          <w:sz w:val="24"/>
-          <w:szCs w:val="24"/>
-        </w:rPr>
-        <w:t xml:space="preserve">    &lt;title&gt;</w:t>
-      </w:r>
-      <w:r>
-        <w:rPr>
-          <w:rFonts w:ascii="Arial" w:hAnsi="Arial" w:cs="Arial"/>
-          <w:sz w:val="24"/>
-          <w:szCs w:val="24"/>
-        </w:rPr>
-        <w:t xml:space="preserve"> Minha Primeira Página Web </w:t>
-      </w:r>
-      <w:r>
-        <w:rPr>
-          <w:rFonts w:ascii="Arial" w:hAnsi="Arial" w:cs="Arial"/>
-          <w:sz w:val="24"/>
-          <w:szCs w:val="24"/>
-        </w:rPr>
-        <w:t>&lt;/title&gt;</w:t>
-      </w:r>
-    </w:p>
-    <w:p>
-      <w:pPr>
-        <w:spacing w:line="360" w:lineRule="auto"/>
-        <w:ind w:firstLine="1134"/>
-        <w:jc w:val="both"/>
-        <w:rPr>
-          <w:rFonts w:ascii="Arial" w:hAnsi="Arial" w:cs="Arial"/>
-          <w:sz w:val="24"/>
-          <w:szCs w:val="24"/>
-          <w:lang w:val="en-US"/>
-        </w:rPr>
-      </w:pPr>
-      <w:r>
-        <w:rPr>
-          <w:rFonts w:ascii="Arial" w:hAnsi="Arial" w:cs="Arial"/>
-          <w:sz w:val="24"/>
-          <w:szCs w:val="24"/>
+          <w:lang w:val="en-US"/>
+        </w:rPr>
+      </w:pPr>
+      <w:r>
+        <w:rPr>
+          <w:rFonts w:ascii="Arial" w:hAnsi="Arial" w:cs="Arial"/>
+          <w:sz w:val="24"/>
+          <w:szCs w:val="24"/>
+          <w:lang w:val="en-US"/>
+        </w:rPr>
+        <w:t xml:space="preserve">    &lt;title&gt; Minha Primeira Página Web &lt;/title&gt;</w:t>
+      </w:r>
+    </w:p>
+    <w:p>
+      <w:pPr>
+        <w:spacing w:line="360" w:lineRule="auto"/>
+        <w:ind w:firstLine="1134"/>
+        <w:jc w:val="both"/>
+        <w:rPr>
+          <w:rFonts w:ascii="Arial" w:hAnsi="Arial" w:cs="Arial"/>
+          <w:sz w:val="24"/>
+          <w:szCs w:val="24"/>
+          <w:lang w:val="en-US"/>
+        </w:rPr>
+      </w:pPr>
+      <w:r>
+        <w:rPr>
+          <w:rFonts w:ascii="Arial" w:hAnsi="Arial" w:cs="Arial"/>
+          <w:sz w:val="24"/>
+          <w:szCs w:val="24"/>
+          <w:lang w:val="en-US"/>
         </w:rPr>
         <w:t xml:space="preserve">    </w:t>
       </w:r>
@@ -476,7 +455,6 @@
           <w:rFonts w:ascii="Arial" w:hAnsi="Arial" w:cs="Arial"/>
           <w:sz w:val="24"/>
           <w:szCs w:val="24"/>
-          <w:lang w:val="en-US"/>
         </w:rPr>
       </w:pPr>
       <w:r>
@@ -547,16 +525,42 @@
           <w:rFonts w:ascii="Arial" w:hAnsi="Arial" w:cs="Arial"/>
           <w:sz w:val="24"/>
           <w:szCs w:val="24"/>
-          <w:lang w:val="en-US"/>
-        </w:rPr>
-        <w:t>&lt;/strong&gt;</w:t>
-      </w:r>
-      <w:r>
-        <w:rPr>
-          <w:rFonts w:ascii="Arial" w:hAnsi="Arial" w:cs="Arial"/>
-          <w:sz w:val="24"/>
-          <w:szCs w:val="24"/>
-          <w:lang w:val="en-US"/>
+        </w:rPr>
+        <w:t>&lt;/strong&gt; &lt;/p&gt;</w:t>
+      </w:r>
+    </w:p>
+    <w:p>
+      <w:pPr>
+        <w:spacing w:line="360" w:lineRule="auto"/>
+        <w:ind w:firstLine="1134"/>
+        <w:jc w:val="both"/>
+        <w:rPr>
+          <w:rFonts w:ascii="Arial" w:hAnsi="Arial" w:cs="Arial"/>
+          <w:sz w:val="24"/>
+          <w:szCs w:val="24"/>
+        </w:rPr>
+      </w:pPr>
+      <w:r>
+        <w:rPr>
+          <w:rFonts w:ascii="Arial" w:hAnsi="Arial" w:cs="Arial"/>
+          <w:sz w:val="24"/>
+          <w:szCs w:val="24"/>
+        </w:rPr>
+        <w:t xml:space="preserve">    </w:t>
+      </w:r>
+      <w:r>
+        <w:rPr>
+          <w:rFonts w:ascii="Arial" w:hAnsi="Arial" w:cs="Arial"/>
+          <w:sz w:val="24"/>
+          <w:szCs w:val="24"/>
+        </w:rPr>
+        <w:t>&lt;h1&gt;</w:t>
+      </w:r>
+      <w:r>
+        <w:rPr>
+          <w:rFonts w:ascii="Arial" w:hAnsi="Arial" w:cs="Arial"/>
+          <w:sz w:val="24"/>
+          <w:szCs w:val="24"/>
         </w:rPr>
         <w:t xml:space="preserve"> </w:t>
       </w:r>
@@ -565,70 +569,8 @@
           <w:rFonts w:ascii="Arial" w:hAnsi="Arial" w:cs="Arial"/>
           <w:sz w:val="24"/>
           <w:szCs w:val="24"/>
-          <w:lang w:val="en-US"/>
-        </w:rPr>
-        <w:t>&lt;/p&gt;</w:t>
-      </w:r>
-    </w:p>
-    <w:p>
-      <w:pPr>
-        <w:spacing w:line="360" w:lineRule="auto"/>
-        <w:ind w:firstLine="1134"/>
-        <w:jc w:val="both"/>
-        <w:rPr>
-          <w:rFonts w:ascii="Arial" w:hAnsi="Arial" w:cs="Arial"/>
-          <w:sz w:val="24"/>
-          <w:szCs w:val="24"/>
-        </w:rPr>
-      </w:pPr>
-      <w:r>
-        <w:rPr>
-          <w:rFonts w:ascii="Arial" w:hAnsi="Arial" w:cs="Arial"/>
-          <w:sz w:val="24"/>
-          <w:szCs w:val="24"/>
-          <w:lang w:val="en-US"/>
-        </w:rPr>
-        <w:t xml:space="preserve">    </w:t>
-      </w:r>
-      <w:r>
-        <w:rPr>
-          <w:rFonts w:ascii="Arial" w:hAnsi="Arial" w:cs="Arial"/>
-          <w:sz w:val="24"/>
-          <w:szCs w:val="24"/>
-        </w:rPr>
-        <w:t>&lt;h1&gt;</w:t>
-      </w:r>
-      <w:r>
-        <w:rPr>
-          <w:rFonts w:ascii="Arial" w:hAnsi="Arial" w:cs="Arial"/>
-          <w:sz w:val="24"/>
-          <w:szCs w:val="24"/>
-        </w:rPr>
-        <w:t xml:space="preserve"> </w:t>
-      </w:r>
-      <w:r>
-        <w:rPr>
-          <w:rFonts w:ascii="Arial" w:hAnsi="Arial" w:cs="Arial"/>
-          <w:sz w:val="24"/>
-          <w:szCs w:val="24"/>
-        </w:rPr>
-        <w:t xml:space="preserve">Seja bem-vindo ao </w:t>
-      </w:r>
-      <w:r>
-        <w:rPr>
-          <w:rFonts w:ascii="Arial" w:hAnsi="Arial" w:cs="Arial"/>
-          <w:sz w:val="24"/>
-          <w:szCs w:val="24"/>
-        </w:rPr>
-        <w:t>TreinaWeb! &lt;</w:t>
-      </w:r>
-      <w:r>
-        <w:rPr>
-          <w:rFonts w:ascii="Arial" w:hAnsi="Arial" w:cs="Arial"/>
-          <w:sz w:val="24"/>
-          <w:szCs w:val="24"/>
-        </w:rPr>
-        <w:t>/h1&gt;</w:t>
+        </w:rPr>
+        <w:t>Seja bem-vindo ao TreinaWeb! &lt;/h1&gt;</w:t>
       </w:r>
     </w:p>
     <w:p>
@@ -1571,6 +1513,214 @@
         <w:pStyle w:val="Ttulo1"/>
       </w:pPr>
       <w:r>
+        <w:lastRenderedPageBreak/>
+        <w:t xml:space="preserve">Navegadores </w:t>
+      </w:r>
+      <w:r>
+        <w:t xml:space="preserve">e suas diferenças </w:t>
+      </w:r>
+    </w:p>
+    <w:p/>
+    <w:p>
+      <w:pPr>
+        <w:spacing w:line="360" w:lineRule="auto"/>
+        <w:ind w:firstLine="1134"/>
+        <w:rPr>
+          <w:rFonts w:ascii="Arial" w:hAnsi="Arial" w:cs="Arial"/>
+          <w:sz w:val="24"/>
+          <w:szCs w:val="24"/>
+        </w:rPr>
+      </w:pPr>
+      <w:r>
+        <w:rPr>
+          <w:rFonts w:ascii="Arial" w:hAnsi="Arial" w:cs="Arial"/>
+          <w:sz w:val="24"/>
+          <w:szCs w:val="24"/>
+        </w:rPr>
+        <w:t>Navegadores</w:t>
+      </w:r>
+      <w:r>
+        <w:rPr>
+          <w:rFonts w:ascii="Arial" w:hAnsi="Arial" w:cs="Arial"/>
+          <w:sz w:val="24"/>
+          <w:szCs w:val="24"/>
+        </w:rPr>
+        <w:t xml:space="preserve"> (</w:t>
+      </w:r>
+      <w:r>
+        <w:rPr>
+          <w:rFonts w:ascii="Arial" w:hAnsi="Arial" w:cs="Arial"/>
+          <w:sz w:val="24"/>
+          <w:szCs w:val="24"/>
+        </w:rPr>
+        <w:t>browsers</w:t>
+      </w:r>
+      <w:r>
+        <w:rPr>
+          <w:rFonts w:ascii="Arial" w:hAnsi="Arial" w:cs="Arial"/>
+          <w:sz w:val="24"/>
+          <w:szCs w:val="24"/>
+        </w:rPr>
+        <w:t>)</w:t>
+      </w:r>
+      <w:r>
+        <w:rPr>
+          <w:rFonts w:ascii="Arial" w:hAnsi="Arial" w:cs="Arial"/>
+          <w:sz w:val="24"/>
+          <w:szCs w:val="24"/>
+        </w:rPr>
+        <w:t xml:space="preserve"> são aplicações de software projetadas para acessar, recuperar e exibir conteúdo na World Wide Web, incluindo páginas da web, imagens, vídeos e outros tipos de mídia. Eles traduzem o código das páginas da web, como HTML e JavaScript, em uma apresentação visual que os usuários podem ver e interagir.</w:t>
+      </w:r>
+    </w:p>
+    <w:p>
+      <w:pPr>
+        <w:spacing w:line="360" w:lineRule="auto"/>
+        <w:ind w:firstLine="1134"/>
+        <w:rPr>
+          <w:rFonts w:ascii="Arial" w:hAnsi="Arial" w:cs="Arial"/>
+          <w:sz w:val="24"/>
+          <w:szCs w:val="24"/>
+        </w:rPr>
+      </w:pPr>
+      <w:r>
+        <w:rPr>
+          <w:rFonts w:ascii="Arial" w:hAnsi="Arial" w:cs="Arial"/>
+          <w:sz w:val="24"/>
+          <w:szCs w:val="24"/>
+        </w:rPr>
+        <w:t>Os navegadores permitem que os usuários naveguem na web inserindo um URL (Uniform Resource Locator). Uma vez que o URL é inserido ou um link é clicado, o navegador solicita a página da web correspondente ao URL do servidor da web. Quando o servidor responde, o navegador exibe a página da web no dispositivo do usuário.</w:t>
+      </w:r>
+    </w:p>
+    <w:p>
+      <w:pPr>
+        <w:pStyle w:val="Ttulo2"/>
+      </w:pPr>
+      <w:r>
+        <w:t>Tipos de navegadores</w:t>
+      </w:r>
+    </w:p>
+    <w:p>
+      <w:pPr>
+        <w:spacing w:line="360" w:lineRule="auto"/>
+        <w:ind w:firstLine="1134"/>
+        <w:rPr>
+          <w:rFonts w:ascii="Arial" w:hAnsi="Arial" w:cs="Arial"/>
+          <w:sz w:val="24"/>
+          <w:szCs w:val="24"/>
+        </w:rPr>
+      </w:pPr>
+      <w:r>
+        <w:rPr>
+          <w:rFonts w:ascii="Arial" w:hAnsi="Arial" w:cs="Arial"/>
+          <w:sz w:val="24"/>
+          <w:szCs w:val="24"/>
+        </w:rPr>
+        <w:t>Google Chrome - Desenvolvido pela Google, é um dos navegadores mais populares e amplamente usados no mundo.</w:t>
+      </w:r>
+    </w:p>
+    <w:p>
+      <w:pPr>
+        <w:spacing w:line="360" w:lineRule="auto"/>
+        <w:ind w:firstLine="1134"/>
+        <w:rPr>
+          <w:rFonts w:ascii="Arial" w:hAnsi="Arial" w:cs="Arial"/>
+          <w:sz w:val="24"/>
+          <w:szCs w:val="24"/>
+        </w:rPr>
+      </w:pPr>
+      <w:r>
+        <w:rPr>
+          <w:rFonts w:ascii="Arial" w:hAnsi="Arial" w:cs="Arial"/>
+          <w:sz w:val="24"/>
+          <w:szCs w:val="24"/>
+        </w:rPr>
+        <w:t>Mozilla Firefox - Desenvolvido pela Mozilla Foundation, é conhecido por sua flexibilidade e suporte a extensões.</w:t>
+      </w:r>
+    </w:p>
+    <w:p>
+      <w:pPr>
+        <w:spacing w:line="360" w:lineRule="auto"/>
+        <w:ind w:firstLine="1134"/>
+        <w:rPr>
+          <w:rFonts w:ascii="Arial" w:hAnsi="Arial" w:cs="Arial"/>
+          <w:sz w:val="24"/>
+          <w:szCs w:val="24"/>
+        </w:rPr>
+      </w:pPr>
+      <w:r>
+        <w:rPr>
+          <w:rFonts w:ascii="Arial" w:hAnsi="Arial" w:cs="Arial"/>
+          <w:sz w:val="24"/>
+          <w:szCs w:val="24"/>
+        </w:rPr>
+        <w:t>Apple Safari - O navegador padrão para dispositivos Apple, como Mac, iPhone e iPad.</w:t>
+      </w:r>
+    </w:p>
+    <w:p>
+      <w:pPr>
+        <w:spacing w:line="360" w:lineRule="auto"/>
+        <w:ind w:firstLine="1134"/>
+        <w:rPr>
+          <w:rFonts w:ascii="Arial" w:hAnsi="Arial" w:cs="Arial"/>
+          <w:sz w:val="24"/>
+          <w:szCs w:val="24"/>
+        </w:rPr>
+      </w:pPr>
+      <w:r>
+        <w:rPr>
+          <w:rFonts w:ascii="Arial" w:hAnsi="Arial" w:cs="Arial"/>
+          <w:sz w:val="24"/>
+          <w:szCs w:val="24"/>
+        </w:rPr>
+        <w:t>Microsoft Edge - O navegador mais recente da Microsoft, que substituiu o Internet Explorer como navegador padrão no Windows.</w:t>
+      </w:r>
+    </w:p>
+    <w:p>
+      <w:pPr>
+        <w:spacing w:line="360" w:lineRule="auto"/>
+        <w:ind w:firstLine="1134"/>
+        <w:rPr>
+          <w:rFonts w:ascii="Arial" w:hAnsi="Arial" w:cs="Arial"/>
+          <w:sz w:val="24"/>
+          <w:szCs w:val="24"/>
+        </w:rPr>
+      </w:pPr>
+      <w:r>
+        <w:rPr>
+          <w:rFonts w:ascii="Arial" w:hAnsi="Arial" w:cs="Arial"/>
+          <w:sz w:val="24"/>
+          <w:szCs w:val="24"/>
+        </w:rPr>
+        <w:t>Opera - Conhecido por recursos inovadores e por ser o primeiro a introduzir muitas características que depois se tornaram comuns em outros navegadores.</w:t>
+      </w:r>
+    </w:p>
+    <w:p>
+      <w:pPr>
+        <w:spacing w:line="360" w:lineRule="auto"/>
+        <w:ind w:firstLine="1134"/>
+        <w:rPr>
+          <w:rFonts w:ascii="Arial" w:hAnsi="Arial" w:cs="Arial"/>
+          <w:sz w:val="24"/>
+          <w:szCs w:val="24"/>
+        </w:rPr>
+      </w:pPr>
+      <w:r>
+        <w:rPr>
+          <w:rFonts w:ascii="Arial" w:hAnsi="Arial" w:cs="Arial"/>
+          <w:sz w:val="24"/>
+          <w:szCs w:val="24"/>
+        </w:rPr>
+        <w:t>Os navegadores também suportam extensões ou plugins que permitem aos usuários personalizar sua experiência de navegação e adicionar funcionalidades adicionais ao navegador.</w:t>
+      </w:r>
+    </w:p>
+    <w:p/>
+    <w:p/>
+    <w:p>
+      <w:pPr>
+        <w:pStyle w:val="Ttulo1"/>
+      </w:pPr>
+      <w:r>
+        <w:lastRenderedPageBreak/>
         <w:t xml:space="preserve">Bibliografia </w:t>
       </w:r>
     </w:p>
@@ -1578,6 +1728,7 @@
       <w:pPr>
         <w:pStyle w:val="Bibliografia"/>
         <w:rPr>
+          <w:rFonts w:ascii="Arial" w:hAnsi="Arial" w:cs="Arial"/>
           <w:noProof/>
           <w:kern w:val="0"/>
           <w:sz w:val="24"/>
@@ -1586,31 +1737,55 @@
         </w:rPr>
       </w:pPr>
       <w:r>
+        <w:rPr>
+          <w:rFonts w:ascii="Arial" w:hAnsi="Arial" w:cs="Arial"/>
+          <w:sz w:val="24"/>
+          <w:szCs w:val="24"/>
+        </w:rPr>
         <w:fldChar w:fldCharType="begin"/>
       </w:r>
       <w:r>
+        <w:rPr>
+          <w:rFonts w:ascii="Arial" w:hAnsi="Arial" w:cs="Arial"/>
+          <w:sz w:val="24"/>
+          <w:szCs w:val="24"/>
+        </w:rPr>
         <w:instrText xml:space="preserve"> BIBLIOGRAPHY  \l 1046 </w:instrText>
       </w:r>
       <w:r>
+        <w:rPr>
+          <w:rFonts w:ascii="Arial" w:hAnsi="Arial" w:cs="Arial"/>
+          <w:sz w:val="24"/>
+          <w:szCs w:val="24"/>
+        </w:rPr>
         <w:fldChar w:fldCharType="separate"/>
       </w:r>
       <w:r>
         <w:rPr>
+          <w:rFonts w:ascii="Arial" w:hAnsi="Arial" w:cs="Arial"/>
           <w:noProof/>
+          <w:sz w:val="24"/>
+          <w:szCs w:val="24"/>
         </w:rPr>
         <w:t xml:space="preserve">ALURA. ww.alura.com.br/apostila-html-css-javascript/03CA-a-spec-html?utm_term=&amp;utm_campaign=%5BPerformance%5D+-+Beta+Performance+Max+-+Com+Expansão&amp;utm_source=adwords&amp;utm_medium=ppc&amp;hsa_acc=7964138385&amp;hsa_cam=19631310673&amp;hsa_grp=&amp;hsa_ad=&amp;hsa_src=x&amp;hsa_tgt=&amp;hsa_k. </w:t>
       </w:r>
       <w:r>
         <w:rPr>
+          <w:rFonts w:ascii="Arial" w:hAnsi="Arial" w:cs="Arial"/>
           <w:b/>
           <w:bCs/>
           <w:noProof/>
+          <w:sz w:val="24"/>
+          <w:szCs w:val="24"/>
         </w:rPr>
         <w:t>alura.com.br</w:t>
       </w:r>
       <w:r>
         <w:rPr>
+          <w:rFonts w:ascii="Arial" w:hAnsi="Arial" w:cs="Arial"/>
           <w:noProof/>
+          <w:sz w:val="24"/>
+          <w:szCs w:val="24"/>
         </w:rPr>
         <w:t>, desconhecido. Disponivel em: &lt;ww.alura.com.br/apostila-html-css-javascript/03CA-a-spec-html?utm_term=&amp;utm_campaign=%5BPerformance%5D+-+Beta+Performance+Max+-+Com+Expansão&amp;utm_source=adwords&amp;utm_medium=ppc&amp;hsa_acc=7964138385&amp;hsa_cam=19631310673&amp;hsa_grp=&amp;hsa_ad=&amp;hsa_src=x&amp;hsa_tgt=&amp;hsa_k&gt;. Acesso em: 15 agosto 2023.</w:t>
       </w:r>
@@ -1619,26 +1794,38 @@
       <w:pPr>
         <w:pStyle w:val="Bibliografia"/>
         <w:rPr>
+          <w:rFonts w:ascii="Arial" w:hAnsi="Arial" w:cs="Arial"/>
           <w:noProof/>
-        </w:rPr>
-      </w:pPr>
-      <w:r>
-        <w:rPr>
+          <w:sz w:val="24"/>
+          <w:szCs w:val="24"/>
+        </w:rPr>
+      </w:pPr>
+      <w:r>
+        <w:rPr>
+          <w:rFonts w:ascii="Arial" w:hAnsi="Arial" w:cs="Arial"/>
           <w:noProof/>
+          <w:sz w:val="24"/>
+          <w:szCs w:val="24"/>
         </w:rPr>
         <w:t xml:space="preserve">FERREIRA, D. E. E. E. </w:t>
       </w:r>
       <w:r>
         <w:rPr>
+          <w:rFonts w:ascii="Arial" w:hAnsi="Arial" w:cs="Arial"/>
           <w:b/>
           <w:bCs/>
           <w:noProof/>
+          <w:sz w:val="24"/>
+          <w:szCs w:val="24"/>
         </w:rPr>
         <w:t>HTML e CSS com farinha e pimenta</w:t>
       </w:r>
       <w:r>
         <w:rPr>
+          <w:rFonts w:ascii="Arial" w:hAnsi="Arial" w:cs="Arial"/>
           <w:noProof/>
+          <w:sz w:val="24"/>
+          <w:szCs w:val="24"/>
         </w:rPr>
         <w:t>. 1. ed. São Paulo: [s.n.], v. 1, 2012.</w:t>
       </w:r>
@@ -1647,244 +1834,235 @@
       <w:pPr>
         <w:pStyle w:val="Bibliografia"/>
         <w:rPr>
+          <w:rFonts w:ascii="Arial" w:hAnsi="Arial" w:cs="Arial"/>
           <w:noProof/>
-        </w:rPr>
-      </w:pPr>
-      <w:r>
-        <w:rPr>
+          <w:sz w:val="24"/>
+          <w:szCs w:val="24"/>
+        </w:rPr>
+      </w:pPr>
+      <w:r>
+        <w:rPr>
+          <w:rFonts w:ascii="Arial" w:hAnsi="Arial" w:cs="Arial"/>
           <w:noProof/>
+          <w:sz w:val="24"/>
+          <w:szCs w:val="24"/>
         </w:rPr>
         <w:t xml:space="preserve">WWW.WEBLINK.COM.BR/BLOG/PROGRAMACAO/O-QUE-E-CSS/#:~:TEXT=CSS%20É%20UMA%20LINGUAGEM%20DE,DESIGN%20GRÁFICO%20DESSA%20MESMA%20PÁGINA.. </w:t>
       </w:r>
       <w:r>
         <w:rPr>
+          <w:rFonts w:ascii="Arial" w:hAnsi="Arial" w:cs="Arial"/>
           <w:b/>
           <w:bCs/>
           <w:noProof/>
+          <w:sz w:val="24"/>
+          <w:szCs w:val="24"/>
         </w:rPr>
         <w:t>https:</w:t>
       </w:r>
       <w:r>
         <w:rPr>
+          <w:rFonts w:ascii="Arial" w:hAnsi="Arial" w:cs="Arial"/>
           <w:noProof/>
+          <w:sz w:val="24"/>
+          <w:szCs w:val="24"/>
         </w:rPr>
         <w:t xml:space="preserve"> //www.weblink.com.br/, desconhecido. Disponivel em: &lt;https://www.weblink.com.br/&gt;. Acesso em: 15 Agosto 2023.</w:t>
       </w:r>
     </w:p>
     <w:p>
-      <w:r>
+      <w:pPr>
+        <w:rPr>
+          <w:rFonts w:ascii="Arial" w:hAnsi="Arial" w:cs="Arial"/>
+          <w:sz w:val="24"/>
+          <w:szCs w:val="24"/>
+        </w:rPr>
+      </w:pPr>
+      <w:r>
+        <w:rPr>
+          <w:rFonts w:ascii="Arial" w:hAnsi="Arial" w:cs="Arial"/>
+          <w:sz w:val="24"/>
+          <w:szCs w:val="24"/>
+        </w:rPr>
         <w:fldChar w:fldCharType="end"/>
       </w:r>
-    </w:p>
-    <w:p>
-      <w:pPr>
-        <w:spacing w:line="360" w:lineRule="auto"/>
-        <w:ind w:firstLine="1134"/>
-        <w:jc w:val="both"/>
-        <w:rPr>
-          <w:rFonts w:ascii="Arial" w:hAnsi="Arial" w:cs="Arial"/>
-          <w:sz w:val="24"/>
-          <w:szCs w:val="24"/>
-        </w:rPr>
-      </w:pPr>
-    </w:p>
-    <w:p>
-      <w:pPr>
-        <w:spacing w:line="360" w:lineRule="auto"/>
-        <w:ind w:firstLine="1134"/>
-        <w:jc w:val="both"/>
-        <w:rPr>
-          <w:rFonts w:ascii="Arial" w:hAnsi="Arial" w:cs="Arial"/>
-          <w:sz w:val="24"/>
-          <w:szCs w:val="24"/>
-        </w:rPr>
-      </w:pPr>
-    </w:p>
-    <w:p>
-      <w:pPr>
-        <w:spacing w:line="360" w:lineRule="auto"/>
-        <w:ind w:firstLine="1134"/>
-        <w:jc w:val="both"/>
-        <w:rPr>
-          <w:rFonts w:ascii="Arial" w:hAnsi="Arial" w:cs="Arial"/>
-          <w:sz w:val="24"/>
-          <w:szCs w:val="24"/>
-        </w:rPr>
-      </w:pPr>
-    </w:p>
-    <w:p>
-      <w:pPr>
-        <w:spacing w:line="360" w:lineRule="auto"/>
-        <w:ind w:firstLine="1134"/>
-        <w:jc w:val="both"/>
-        <w:rPr>
-          <w:rFonts w:ascii="Arial" w:hAnsi="Arial" w:cs="Arial"/>
-          <w:sz w:val="24"/>
-          <w:szCs w:val="24"/>
-        </w:rPr>
-      </w:pPr>
-    </w:p>
-    <w:p>
-      <w:pPr>
-        <w:spacing w:line="360" w:lineRule="auto"/>
-        <w:ind w:firstLine="1134"/>
-        <w:jc w:val="both"/>
-        <w:rPr>
-          <w:rFonts w:ascii="Arial" w:hAnsi="Arial" w:cs="Arial"/>
-          <w:sz w:val="24"/>
-          <w:szCs w:val="24"/>
-        </w:rPr>
-      </w:pPr>
-    </w:p>
-    <w:p>
-      <w:pPr>
-        <w:spacing w:line="360" w:lineRule="auto"/>
-        <w:ind w:firstLine="1134"/>
-        <w:jc w:val="both"/>
-        <w:rPr>
-          <w:rFonts w:ascii="Arial" w:hAnsi="Arial" w:cs="Arial"/>
-          <w:sz w:val="24"/>
-          <w:szCs w:val="24"/>
-        </w:rPr>
-      </w:pPr>
-    </w:p>
-    <w:p>
-      <w:pPr>
-        <w:spacing w:line="360" w:lineRule="auto"/>
-        <w:ind w:firstLine="1134"/>
-        <w:jc w:val="both"/>
-        <w:rPr>
-          <w:rFonts w:ascii="Arial" w:hAnsi="Arial" w:cs="Arial"/>
-          <w:sz w:val="24"/>
-          <w:szCs w:val="24"/>
-        </w:rPr>
-      </w:pPr>
-    </w:p>
-    <w:p>
-      <w:pPr>
-        <w:spacing w:line="360" w:lineRule="auto"/>
-        <w:ind w:firstLine="1134"/>
-        <w:jc w:val="both"/>
-        <w:rPr>
-          <w:rFonts w:ascii="Arial" w:hAnsi="Arial" w:cs="Arial"/>
-          <w:sz w:val="24"/>
-          <w:szCs w:val="24"/>
-        </w:rPr>
-      </w:pPr>
-    </w:p>
-    <w:p>
-      <w:pPr>
-        <w:spacing w:line="360" w:lineRule="auto"/>
-        <w:ind w:firstLine="1134"/>
-        <w:jc w:val="both"/>
-        <w:rPr>
-          <w:rFonts w:ascii="Arial" w:hAnsi="Arial" w:cs="Arial"/>
-          <w:sz w:val="24"/>
-          <w:szCs w:val="24"/>
-        </w:rPr>
-      </w:pPr>
-    </w:p>
-    <w:p>
-      <w:pPr>
-        <w:spacing w:line="360" w:lineRule="auto"/>
-        <w:ind w:firstLine="1134"/>
-        <w:jc w:val="both"/>
-        <w:rPr>
-          <w:rFonts w:ascii="Arial" w:hAnsi="Arial" w:cs="Arial"/>
-          <w:sz w:val="24"/>
-          <w:szCs w:val="24"/>
-        </w:rPr>
-      </w:pPr>
-    </w:p>
-    <w:p>
-      <w:pPr>
-        <w:spacing w:line="360" w:lineRule="auto"/>
-        <w:ind w:firstLine="1134"/>
-        <w:jc w:val="both"/>
-        <w:rPr>
-          <w:rFonts w:ascii="Arial" w:hAnsi="Arial" w:cs="Arial"/>
-          <w:sz w:val="24"/>
-          <w:szCs w:val="24"/>
-        </w:rPr>
-      </w:pPr>
-    </w:p>
-    <w:p>
-      <w:pPr>
-        <w:spacing w:line="360" w:lineRule="auto"/>
-        <w:ind w:firstLine="1134"/>
-        <w:jc w:val="both"/>
-        <w:rPr>
-          <w:rFonts w:ascii="Arial" w:hAnsi="Arial" w:cs="Arial"/>
-          <w:sz w:val="24"/>
-          <w:szCs w:val="24"/>
-        </w:rPr>
-      </w:pPr>
-    </w:p>
-    <w:p>
-      <w:pPr>
-        <w:spacing w:line="360" w:lineRule="auto"/>
-        <w:ind w:firstLine="1134"/>
-        <w:jc w:val="both"/>
-        <w:rPr>
-          <w:rFonts w:ascii="Arial" w:hAnsi="Arial" w:cs="Arial"/>
-          <w:sz w:val="24"/>
-          <w:szCs w:val="24"/>
-        </w:rPr>
-      </w:pPr>
-      <w:r>
-        <w:rPr>
-          <w:rFonts w:ascii="Arial" w:hAnsi="Arial" w:cs="Arial"/>
-          <w:sz w:val="24"/>
-          <w:szCs w:val="24"/>
-        </w:rPr>
-        <w:t xml:space="preserve"> </w:t>
-      </w:r>
-    </w:p>
-    <w:p>
-      <w:pPr>
-        <w:spacing w:line="360" w:lineRule="auto"/>
-        <w:ind w:firstLine="1134"/>
-        <w:jc w:val="both"/>
-        <w:rPr>
-          <w:rFonts w:ascii="Arial" w:hAnsi="Arial" w:cs="Arial"/>
-          <w:sz w:val="24"/>
-          <w:szCs w:val="24"/>
-        </w:rPr>
-      </w:pPr>
-    </w:p>
-    <w:p>
-      <w:pPr>
-        <w:spacing w:line="360" w:lineRule="auto"/>
-        <w:ind w:firstLine="1134"/>
-        <w:jc w:val="both"/>
-        <w:rPr>
-          <w:rFonts w:ascii="Arial" w:hAnsi="Arial" w:cs="Arial"/>
-          <w:sz w:val="24"/>
-          <w:szCs w:val="24"/>
-        </w:rPr>
-      </w:pPr>
-    </w:p>
-    <w:p>
-      <w:pPr>
-        <w:spacing w:line="360" w:lineRule="auto"/>
-        <w:ind w:firstLine="1134"/>
-        <w:jc w:val="both"/>
-        <w:rPr>
-          <w:rFonts w:ascii="Arial" w:hAnsi="Arial" w:cs="Arial"/>
-          <w:sz w:val="24"/>
-          <w:szCs w:val="24"/>
-        </w:rPr>
-      </w:pPr>
-    </w:p>
-    <w:p>
-      <w:pPr>
-        <w:spacing w:line="360" w:lineRule="auto"/>
-        <w:ind w:firstLine="1134"/>
-        <w:jc w:val="both"/>
-        <w:rPr>
-          <w:rFonts w:ascii="Arial" w:hAnsi="Arial" w:cs="Arial"/>
-          <w:sz w:val="24"/>
-          <w:szCs w:val="24"/>
+      <w:r>
+        <w:rPr>
+          <w:rFonts w:ascii="Arial" w:hAnsi="Arial" w:cs="Arial"/>
+          <w:sz w:val="24"/>
+          <w:szCs w:val="24"/>
+        </w:rPr>
+        <w:t xml:space="preserve">www.i-tecnico.pt/o-que-sao-navegadores </w:t>
+      </w:r>
+      <w:r>
+        <w:rPr>
+          <w:rFonts w:ascii="Arial" w:hAnsi="Arial" w:cs="Arial"/>
+          <w:sz w:val="24"/>
+          <w:szCs w:val="24"/>
+        </w:rPr>
+        <w:t>https://www.i-tecnico.pt/o-que-sao-navegadores/</w:t>
+      </w:r>
+    </w:p>
+    <w:p>
+      <w:pPr>
+        <w:pStyle w:val="Bibliografia"/>
+        <w:rPr>
+          <w:noProof/>
+        </w:rPr>
+      </w:pPr>
+      <w:r>
+        <w:rPr>
+          <w:rFonts w:ascii="Arial" w:hAnsi="Arial" w:cs="Arial"/>
+          <w:sz w:val="24"/>
+          <w:szCs w:val="24"/>
+        </w:rPr>
+        <w:fldChar w:fldCharType="begin"/>
+      </w:r>
+      <w:r>
+        <w:rPr>
+          <w:rFonts w:ascii="Arial" w:hAnsi="Arial" w:cs="Arial"/>
+          <w:sz w:val="24"/>
+          <w:szCs w:val="24"/>
+        </w:rPr>
+        <w:instrText xml:space="preserve"> BIBLIOGRAPHY  \l 1046 </w:instrText>
+      </w:r>
+      <w:r>
+        <w:rPr>
+          <w:rFonts w:ascii="Arial" w:hAnsi="Arial" w:cs="Arial"/>
+          <w:sz w:val="24"/>
+          <w:szCs w:val="24"/>
+        </w:rPr>
+        <w:fldChar w:fldCharType="separate"/>
+      </w:r>
+    </w:p>
+    <w:p>
+      <w:r>
+        <w:rPr>
+          <w:rFonts w:ascii="Arial" w:hAnsi="Arial" w:cs="Arial"/>
+          <w:sz w:val="24"/>
+          <w:szCs w:val="24"/>
+        </w:rPr>
+        <w:fldChar w:fldCharType="end"/>
+      </w:r>
+    </w:p>
+    <w:p/>
+    <w:p>
+      <w:pPr>
+        <w:spacing w:line="360" w:lineRule="auto"/>
+        <w:ind w:firstLine="1134"/>
+        <w:jc w:val="both"/>
+        <w:rPr>
+          <w:rFonts w:ascii="Arial" w:hAnsi="Arial" w:cs="Arial"/>
+          <w:sz w:val="24"/>
+          <w:szCs w:val="24"/>
+        </w:rPr>
+      </w:pPr>
+    </w:p>
+    <w:p>
+      <w:pPr>
+        <w:spacing w:line="360" w:lineRule="auto"/>
+        <w:ind w:firstLine="1134"/>
+        <w:jc w:val="both"/>
+        <w:rPr>
+          <w:rFonts w:ascii="Arial" w:hAnsi="Arial" w:cs="Arial"/>
+          <w:sz w:val="24"/>
+          <w:szCs w:val="24"/>
+        </w:rPr>
+      </w:pPr>
+    </w:p>
+    <w:p>
+      <w:pPr>
+        <w:spacing w:line="360" w:lineRule="auto"/>
+        <w:ind w:firstLine="1134"/>
+        <w:jc w:val="both"/>
+        <w:rPr>
+          <w:rFonts w:ascii="Arial" w:hAnsi="Arial" w:cs="Arial"/>
+          <w:sz w:val="24"/>
+          <w:szCs w:val="24"/>
+        </w:rPr>
+      </w:pPr>
+    </w:p>
+    <w:p>
+      <w:pPr>
+        <w:spacing w:line="360" w:lineRule="auto"/>
+        <w:ind w:firstLine="1134"/>
+        <w:jc w:val="both"/>
+        <w:rPr>
+          <w:rFonts w:ascii="Arial" w:hAnsi="Arial" w:cs="Arial"/>
+          <w:sz w:val="24"/>
+          <w:szCs w:val="24"/>
+        </w:rPr>
+      </w:pPr>
+    </w:p>
+    <w:p>
+      <w:pPr>
+        <w:spacing w:line="360" w:lineRule="auto"/>
+        <w:ind w:firstLine="1134"/>
+        <w:jc w:val="both"/>
+        <w:rPr>
+          <w:rFonts w:ascii="Arial" w:hAnsi="Arial" w:cs="Arial"/>
+          <w:sz w:val="24"/>
+          <w:szCs w:val="24"/>
+        </w:rPr>
+      </w:pPr>
+    </w:p>
+    <w:p>
+      <w:pPr>
+        <w:spacing w:line="360" w:lineRule="auto"/>
+        <w:ind w:firstLine="1134"/>
+        <w:jc w:val="both"/>
+        <w:rPr>
+          <w:rFonts w:ascii="Arial" w:hAnsi="Arial" w:cs="Arial"/>
+          <w:sz w:val="24"/>
+          <w:szCs w:val="24"/>
+        </w:rPr>
+      </w:pPr>
+    </w:p>
+    <w:p>
+      <w:pPr>
+        <w:spacing w:line="360" w:lineRule="auto"/>
+        <w:ind w:firstLine="1134"/>
+        <w:jc w:val="both"/>
+        <w:rPr>
+          <w:rFonts w:ascii="Arial" w:hAnsi="Arial" w:cs="Arial"/>
+          <w:sz w:val="24"/>
+          <w:szCs w:val="24"/>
+        </w:rPr>
+      </w:pPr>
+    </w:p>
+    <w:p>
+      <w:pPr>
+        <w:spacing w:line="360" w:lineRule="auto"/>
+        <w:ind w:firstLine="1134"/>
+        <w:jc w:val="both"/>
+        <w:rPr>
+          <w:rFonts w:ascii="Arial" w:hAnsi="Arial" w:cs="Arial"/>
+          <w:sz w:val="24"/>
+          <w:szCs w:val="24"/>
+        </w:rPr>
+      </w:pPr>
+    </w:p>
+    <w:p>
+      <w:pPr>
+        <w:spacing w:line="360" w:lineRule="auto"/>
+        <w:ind w:firstLine="1134"/>
+        <w:jc w:val="both"/>
+        <w:rPr>
+          <w:rFonts w:ascii="Arial" w:hAnsi="Arial" w:cs="Arial"/>
+          <w:sz w:val="24"/>
+          <w:szCs w:val="24"/>
+        </w:rPr>
+      </w:pPr>
+    </w:p>
+    <w:p>
+      <w:pPr>
+        <w:spacing w:line="360" w:lineRule="auto"/>
+        <w:jc w:val="both"/>
+        <w:rPr>
+          <w:rFonts w:ascii="Arial" w:hAnsi="Arial" w:cs="Arial"/>
+          <w:sz w:val="24"/>
+          <w:szCs w:val="24"/>
+          <w:u w:val="single"/>
         </w:rPr>
       </w:pPr>
     </w:p>
@@ -1903,7 +2081,7 @@
   <w:abstractNum w:abstractNumId="0" w15:restartNumberingAfterBreak="0">
     <w:nsid w:val="0B254DDB"/>
     <w:multiLevelType w:val="multilevel"/>
-    <w:tmpl w:val="FD229E2E"/>
+    <w:tmpl w:val="E626CFF8"/>
     <w:lvl w:ilvl="0">
       <w:start w:val="1"/>
       <w:numFmt w:val="decimal"/>
@@ -2461,7 +2639,7 @@
     <w:uiPriority w:val="9"/>
     <w:unhideWhenUsed/>
     <w:qFormat/>
-    <w:rsid w:val="003766B3"/>
+    <w:rsid w:val="006A103C"/>
     <w:pPr>
       <w:keepNext/>
       <w:keepLines/>
@@ -2475,6 +2653,7 @@
     </w:pPr>
     <w:rPr>
       <w:rFonts w:ascii="Arial" w:eastAsiaTheme="majorEastAsia" w:hAnsi="Arial" w:cs="Arial"/>
+      <w:b/>
       <w:sz w:val="24"/>
       <w:szCs w:val="24"/>
     </w:rPr>
@@ -2588,9 +2767,10 @@
     <w:basedOn w:val="Fontepargpadro"/>
     <w:link w:val="Ttulo2"/>
     <w:uiPriority w:val="9"/>
-    <w:rsid w:val="003766B3"/>
+    <w:rsid w:val="006A103C"/>
     <w:rPr>
       <w:rFonts w:ascii="Arial" w:eastAsiaTheme="majorEastAsia" w:hAnsi="Arial" w:cs="Arial"/>
+      <w:b/>
       <w:sz w:val="24"/>
       <w:szCs w:val="24"/>
     </w:rPr>
@@ -2602,6 +2782,29 @@
     <w:uiPriority w:val="37"/>
     <w:unhideWhenUsed/>
     <w:rsid w:val="005336C3"/>
+  </w:style>
+  <w:style w:type="character" w:styleId="Hyperlink">
+    <w:name w:val="Hyperlink"/>
+    <w:basedOn w:val="Fontepargpadro"/>
+    <w:uiPriority w:val="99"/>
+    <w:unhideWhenUsed/>
+    <w:rsid w:val="00E6321A"/>
+    <w:rPr>
+      <w:color w:val="0563C1" w:themeColor="hyperlink"/>
+      <w:u w:val="single"/>
+    </w:rPr>
+  </w:style>
+  <w:style w:type="character" w:styleId="MenoPendente">
+    <w:name w:val="Unresolved Mention"/>
+    <w:basedOn w:val="Fontepargpadro"/>
+    <w:uiPriority w:val="99"/>
+    <w:semiHidden/>
+    <w:unhideWhenUsed/>
+    <w:rsid w:val="00E6321A"/>
+    <w:rPr>
+      <w:color w:val="605E5C"/>
+      <w:shd w:val="clear" w:color="auto" w:fill="E1DFDD"/>
+    </w:rPr>
   </w:style>
 </w:styles>
 </file>
@@ -2960,11 +3163,32 @@
     <b:URL>https://www.weblink.com.br/</b:URL>
     <b:RefOrder>3</b:RefOrder>
   </b:Source>
+  <b:Source>
+    <b:Tag>Des23</b:Tag>
+    <b:SourceType>InternetSite</b:SourceType>
+    <b:Guid>{A848824F-47A1-499F-844D-6FB7DAE51898}</b:Guid>
+    <b:Author>
+      <b:Author>
+        <b:NameList>
+          <b:Person>
+            <b:Last>Desconhecido</b:Last>
+          </b:Person>
+        </b:NameList>
+      </b:Author>
+    </b:Author>
+    <b:Title>https://www.i-tecnico.pt/o-que-sao-navegadores/</b:Title>
+    <b:InternetSiteTitle>www.i-tecnico.pt</b:InternetSiteTitle>
+    <b:YearAccessed>2023</b:YearAccessed>
+    <b:MonthAccessed>Agosto</b:MonthAccessed>
+    <b:DayAccessed>15</b:DayAccessed>
+    <b:URL>https://www.i-tecnico.pt/o-que-sao-navegadores/</b:URL>
+    <b:RefOrder>4</b:RefOrder>
+  </b:Source>
 </b:Sources>
 </file>
 
 <file path=customXml/itemProps1.xml><?xml version="1.0" encoding="utf-8"?>
-<ds:datastoreItem xmlns:ds="http://schemas.openxmlformats.org/officeDocument/2006/customXml" ds:itemID="{0D302F03-8919-45E3-8992-CF152C956D63}">
+<ds:datastoreItem xmlns:ds="http://schemas.openxmlformats.org/officeDocument/2006/customXml" ds:itemID="{C888D032-C961-48DA-BEEA-230AF9536816}">
   <ds:schemaRefs>
     <ds:schemaRef ds:uri="http://schemas.openxmlformats.org/officeDocument/2006/bibliography"/>
   </ds:schemaRefs>

</xml_diff>